<commit_message>
- making dtos without interfaces
</commit_message>
<xml_diff>
--- a/ReadMe (ex2).docx
+++ b/ReadMe (ex2).docx
@@ -78,6 +78,78 @@
         <w:t>Readme file</w:t>
       </w:r>
     </w:p>
+    <w:p>
+      <w:pPr>
+        <w:autoSpaceDE w:val="0"/>
+        <w:autoSpaceDN w:val="0"/>
+        <w:adjustRightInd w:val="0"/>
+        <w:rPr>
+          <w:rFonts w:ascii="Calibri" w:hAnsi="Calibri" w:cs="Calibri"/>
+          <w:kern w:val="0"/>
+          <w:lang w:val="en"/>
+        </w:rPr>
+      </w:pPr>
+    </w:p>
+    <w:p>
+      <w:pPr>
+        <w:autoSpaceDE w:val="0"/>
+        <w:autoSpaceDN w:val="0"/>
+        <w:adjustRightInd w:val="0"/>
+        <w:rPr>
+          <w:rFonts w:ascii="Calibri" w:hAnsi="Calibri" w:cs="Calibri"/>
+          <w:kern w:val="0"/>
+          <w:lang w:val="en"/>
+        </w:rPr>
+      </w:pPr>
+      <w:r>
+        <w:rPr>
+          <w:rFonts w:ascii="Calibri" w:hAnsi="Calibri" w:cs="Calibri"/>
+          <w:kern w:val="0"/>
+          <w:lang w:val="en"/>
+        </w:rPr>
+        <w:t>In this exercise we implemented a generic system for running different simulations.</w:t>
+      </w:r>
+    </w:p>
+    <w:p>
+      <w:pPr>
+        <w:autoSpaceDE w:val="0"/>
+        <w:autoSpaceDN w:val="0"/>
+        <w:adjustRightInd w:val="0"/>
+        <w:rPr>
+          <w:rFonts w:ascii="Calibri" w:hAnsi="Calibri" w:cs="Calibri"/>
+          <w:kern w:val="0"/>
+          <w:lang w:val="en"/>
+        </w:rPr>
+      </w:pPr>
+      <w:r>
+        <w:rPr>
+          <w:rFonts w:ascii="Calibri" w:hAnsi="Calibri" w:cs="Calibri"/>
+          <w:kern w:val="0"/>
+          <w:lang w:val="en"/>
+        </w:rPr>
+        <w:t>In this exercise the interaction with user is with graphic interface.</w:t>
+      </w:r>
+    </w:p>
+    <w:p>
+      <w:pPr>
+        <w:autoSpaceDE w:val="0"/>
+        <w:autoSpaceDN w:val="0"/>
+        <w:adjustRightInd w:val="0"/>
+        <w:rPr>
+          <w:rFonts w:ascii="Calibri" w:hAnsi="Calibri" w:cs="Calibri"/>
+          <w:kern w:val="0"/>
+          <w:lang w:val="en"/>
+        </w:rPr>
+      </w:pPr>
+      <w:r>
+        <w:rPr>
+          <w:rFonts w:ascii="Calibri" w:hAnsi="Calibri" w:cs="Calibri"/>
+          <w:kern w:val="0"/>
+          <w:lang w:val="en"/>
+        </w:rPr>
+        <w:t>We receive from the users the path of an xml file and from it we read all the data about the "world". The world contains entities on which the simulation is performed, with each entity having different characteristics that will be tested during the simulation. In addition, the world contains environmental variables that will affect in one way or another the entire course of the simulation.</w:t>
+      </w:r>
+    </w:p>
     <w:p/>
     <w:p>
       <w:pPr>
@@ -86,110 +158,8 @@
         <w:adjustRightInd w:val="0"/>
         <w:rPr>
           <w:rFonts w:ascii="Calibri" w:hAnsi="Calibri" w:cs="Calibri"/>
-          <w:kern w:val="0"/>
-          <w:lang w:val="en"/>
-        </w:rPr>
-      </w:pPr>
-      <w:r>
-        <w:rPr>
-          <w:rFonts w:ascii="Calibri" w:hAnsi="Calibri" w:cs="Calibri"/>
-          <w:kern w:val="0"/>
-          <w:lang w:val="en"/>
-        </w:rPr>
-        <w:t>In this exercise we implemented a generic system for running different simulations.</w:t>
-      </w:r>
-    </w:p>
-    <w:p>
-      <w:pPr>
-        <w:autoSpaceDE w:val="0"/>
-        <w:autoSpaceDN w:val="0"/>
-        <w:adjustRightInd w:val="0"/>
-        <w:rPr>
-          <w:rFonts w:ascii="Calibri" w:hAnsi="Calibri" w:cs="Calibri"/>
-          <w:kern w:val="0"/>
-          <w:lang w:val="en"/>
-        </w:rPr>
-      </w:pPr>
-      <w:r>
-        <w:rPr>
-          <w:rFonts w:ascii="Calibri" w:hAnsi="Calibri" w:cs="Calibri"/>
-          <w:kern w:val="0"/>
-          <w:lang w:val="en"/>
-        </w:rPr>
-        <w:t xml:space="preserve">In this exercise the </w:t>
-      </w:r>
-      <w:r>
-        <w:rPr>
-          <w:rFonts w:ascii="Calibri" w:hAnsi="Calibri" w:cs="Calibri"/>
-          <w:kern w:val="0"/>
-          <w:lang w:val="en"/>
-        </w:rPr>
-        <w:t>interaction</w:t>
-      </w:r>
-      <w:r>
-        <w:rPr>
-          <w:rFonts w:ascii="Calibri" w:hAnsi="Calibri" w:cs="Calibri"/>
-          <w:kern w:val="0"/>
-          <w:lang w:val="en"/>
-        </w:rPr>
-        <w:t xml:space="preserve"> with user is </w:t>
-      </w:r>
-      <w:r>
-        <w:rPr>
-          <w:rFonts w:ascii="Calibri" w:hAnsi="Calibri" w:cs="Calibri"/>
-          <w:kern w:val="0"/>
-          <w:lang w:val="en"/>
-        </w:rPr>
-        <w:t>with</w:t>
-      </w:r>
-      <w:r>
-        <w:rPr>
-          <w:rFonts w:ascii="Calibri" w:hAnsi="Calibri" w:cs="Calibri"/>
-          <w:kern w:val="0"/>
-          <w:lang w:val="en"/>
-        </w:rPr>
-        <w:t xml:space="preserve"> graphic interface.</w:t>
-      </w:r>
-    </w:p>
-    <w:p>
-      <w:pPr>
-        <w:autoSpaceDE w:val="0"/>
-        <w:autoSpaceDN w:val="0"/>
-        <w:adjustRightInd w:val="0"/>
-        <w:rPr>
-          <w:rFonts w:ascii="Calibri" w:hAnsi="Calibri" w:cs="Calibri"/>
-          <w:kern w:val="0"/>
-          <w:lang w:val="en"/>
-        </w:rPr>
-      </w:pPr>
-      <w:r>
-        <w:rPr>
-          <w:rFonts w:ascii="Calibri" w:hAnsi="Calibri" w:cs="Calibri"/>
-          <w:kern w:val="0"/>
-          <w:lang w:val="en"/>
-        </w:rPr>
-        <w:t>We receive from the users the path of an xml file and from it we read all the data about the "world". The world contains entities on which the simulation is performed, with each entity having different characteristics that will be tested during the simulation. In addition, the world contains environmental variables that will affect in one way or another the entire course of the simulation.</w:t>
-      </w:r>
-    </w:p>
-    <w:p>
-      <w:pPr>
-        <w:autoSpaceDE w:val="0"/>
-        <w:autoSpaceDN w:val="0"/>
-        <w:adjustRightInd w:val="0"/>
-        <w:rPr>
-          <w:rFonts w:ascii="Calibri" w:hAnsi="Calibri" w:cs="Calibri"/>
-          <w:kern w:val="0"/>
-          <w:lang w:val="en"/>
-        </w:rPr>
-      </w:pPr>
-    </w:p>
-    <w:p>
-      <w:pPr>
-        <w:autoSpaceDE w:val="0"/>
-        <w:autoSpaceDN w:val="0"/>
-        <w:adjustRightInd w:val="0"/>
-        <w:rPr>
-          <w:rFonts w:ascii="Calibri" w:hAnsi="Calibri" w:cs="Calibri"/>
+          <w:b/>
+          <w:bCs/>
           <w:kern w:val="0"/>
           <w:u w:val="single"/>
           <w:lang w:val="en"/>
@@ -198,10 +168,341 @@
       <w:r>
         <w:rPr>
           <w:rFonts w:ascii="Calibri" w:hAnsi="Calibri" w:cs="Calibri"/>
+          <w:b/>
+          <w:bCs/>
           <w:kern w:val="0"/>
           <w:u w:val="single"/>
           <w:lang w:val="en"/>
         </w:rPr>
+        <w:t>Bonuses:</w:t>
+      </w:r>
+    </w:p>
+    <w:p>
+      <w:pPr>
+        <w:autoSpaceDE w:val="0"/>
+        <w:autoSpaceDN w:val="0"/>
+        <w:adjustRightInd w:val="0"/>
+        <w:rPr>
+          <w:rFonts w:ascii="Calibri" w:hAnsi="Calibri" w:cs="Calibri"/>
+          <w:kern w:val="0"/>
+          <w:lang w:val="en"/>
+        </w:rPr>
+      </w:pPr>
+      <w:r>
+        <w:rPr>
+          <w:rFonts w:ascii="Calibri" w:hAnsi="Calibri" w:cs="Calibri"/>
+          <w:kern w:val="0"/>
+          <w:lang w:val="en"/>
+        </w:rPr>
+        <w:t>1. Skin changes</w:t>
+      </w:r>
+    </w:p>
+    <w:p>
+      <w:pPr>
+        <w:autoSpaceDE w:val="0"/>
+        <w:autoSpaceDN w:val="0"/>
+        <w:adjustRightInd w:val="0"/>
+        <w:rPr>
+          <w:rFonts w:ascii="Calibri" w:hAnsi="Calibri" w:cs="Calibri"/>
+          <w:kern w:val="0"/>
+          <w:lang w:val="en"/>
+        </w:rPr>
+      </w:pPr>
+      <w:r>
+        <w:rPr>
+          <w:rFonts w:ascii="Calibri" w:hAnsi="Calibri" w:cs="Calibri"/>
+          <w:kern w:val="0"/>
+          <w:lang w:val="en"/>
+        </w:rPr>
+        <w:t>2. Animations: -</w:t>
+      </w:r>
+      <w:r>
+        <w:rPr>
+          <w:rFonts w:ascii="Calibri" w:hAnsi="Calibri" w:cs="Calibri"/>
+          <w:kern w:val="0"/>
+          <w:lang w:val="en"/>
+        </w:rPr>
+        <w:t xml:space="preserve"> click on </w:t>
+      </w:r>
+      <w:r>
+        <w:rPr>
+          <w:rFonts w:ascii="Calibri" w:hAnsi="Calibri" w:cs="Calibri"/>
+          <w:kern w:val="0"/>
+          <w:lang w:val="en"/>
+        </w:rPr>
+        <w:t>Details button (Fill transition).</w:t>
+      </w:r>
+    </w:p>
+    <w:p>
+      <w:pPr>
+        <w:autoSpaceDE w:val="0"/>
+        <w:autoSpaceDN w:val="0"/>
+        <w:adjustRightInd w:val="0"/>
+        <w:rPr>
+          <w:rFonts w:ascii="Calibri" w:hAnsi="Calibri" w:cs="Calibri"/>
+          <w:kern w:val="0"/>
+          <w:lang w:val="en"/>
+        </w:rPr>
+      </w:pPr>
+      <w:r>
+        <w:rPr>
+          <w:rFonts w:ascii="Calibri" w:hAnsi="Calibri" w:cs="Calibri"/>
+          <w:kern w:val="0"/>
+          <w:lang w:val="en"/>
+        </w:rPr>
+        <w:t xml:space="preserve">                           -</w:t>
+      </w:r>
+      <w:r>
+        <w:rPr>
+          <w:rFonts w:ascii="Calibri" w:hAnsi="Calibri" w:cs="Calibri"/>
+          <w:kern w:val="0"/>
+          <w:lang w:val="en"/>
+        </w:rPr>
+        <w:t xml:space="preserve"> </w:t>
+      </w:r>
+      <w:r>
+        <w:rPr>
+          <w:rFonts w:ascii="Calibri" w:hAnsi="Calibri" w:cs="Calibri"/>
+          <w:kern w:val="0"/>
+          <w:lang w:val="en"/>
+        </w:rPr>
+        <w:t xml:space="preserve">click on </w:t>
+      </w:r>
+      <w:r>
+        <w:rPr>
+          <w:rFonts w:ascii="Calibri" w:hAnsi="Calibri" w:cs="Calibri"/>
+          <w:kern w:val="0"/>
+          <w:lang w:val="en"/>
+        </w:rPr>
+        <w:t>New Execution button(</w:t>
+      </w:r>
+      <w:proofErr w:type="spellStart"/>
+      <w:r>
+        <w:rPr>
+          <w:rFonts w:ascii="Calibri" w:hAnsi="Calibri" w:cs="Calibri"/>
+          <w:kern w:val="0"/>
+          <w:lang w:val="en"/>
+        </w:rPr>
+        <w:t>F</w:t>
+      </w:r>
+      <w:r>
+        <w:rPr>
+          <w:rFonts w:ascii="Calibri" w:hAnsi="Calibri" w:cs="Calibri"/>
+          <w:kern w:val="0"/>
+          <w:lang w:val="en"/>
+        </w:rPr>
+        <w:t>adeTransition</w:t>
+      </w:r>
+      <w:proofErr w:type="spellEnd"/>
+      <w:r>
+        <w:rPr>
+          <w:rFonts w:ascii="Calibri" w:hAnsi="Calibri" w:cs="Calibri"/>
+          <w:kern w:val="0"/>
+          <w:lang w:val="en"/>
+        </w:rPr>
+        <w:t>).</w:t>
+      </w:r>
+    </w:p>
+    <w:p>
+      <w:pPr>
+        <w:autoSpaceDE w:val="0"/>
+        <w:autoSpaceDN w:val="0"/>
+        <w:adjustRightInd w:val="0"/>
+        <w:rPr>
+          <w:rFonts w:ascii="Calibri" w:hAnsi="Calibri" w:cs="Calibri"/>
+          <w:kern w:val="0"/>
+          <w:lang w:val="en"/>
+        </w:rPr>
+      </w:pPr>
+      <w:r>
+        <w:rPr>
+          <w:rFonts w:ascii="Calibri" w:hAnsi="Calibri" w:cs="Calibri"/>
+          <w:kern w:val="0"/>
+          <w:lang w:val="en"/>
+        </w:rPr>
+        <w:t xml:space="preserve">                           -</w:t>
+      </w:r>
+      <w:r>
+        <w:rPr>
+          <w:rFonts w:ascii="Calibri" w:hAnsi="Calibri" w:cs="Calibri"/>
+          <w:kern w:val="0"/>
+          <w:lang w:val="en"/>
+        </w:rPr>
+        <w:t xml:space="preserve"> </w:t>
+      </w:r>
+      <w:r>
+        <w:rPr>
+          <w:rFonts w:ascii="Calibri" w:hAnsi="Calibri" w:cs="Calibri"/>
+          <w:kern w:val="0"/>
+          <w:lang w:val="en"/>
+        </w:rPr>
+        <w:t xml:space="preserve">click on </w:t>
+      </w:r>
+      <w:r>
+        <w:rPr>
+          <w:rFonts w:ascii="Calibri" w:hAnsi="Calibri" w:cs="Calibri"/>
+          <w:kern w:val="0"/>
+          <w:lang w:val="en"/>
+        </w:rPr>
+        <w:t>Results button</w:t>
+      </w:r>
+      <w:r>
+        <w:rPr>
+          <w:rFonts w:ascii="Calibri" w:hAnsi="Calibri" w:cs="Calibri"/>
+          <w:kern w:val="0"/>
+          <w:lang w:val="en"/>
+        </w:rPr>
+        <w:t xml:space="preserve"> </w:t>
+      </w:r>
+      <w:r>
+        <w:rPr>
+          <w:rFonts w:ascii="Calibri" w:hAnsi="Calibri" w:cs="Calibri"/>
+          <w:kern w:val="0"/>
+          <w:lang w:val="en"/>
+        </w:rPr>
+        <w:t>(</w:t>
+      </w:r>
+      <w:proofErr w:type="spellStart"/>
+      <w:r>
+        <w:rPr>
+          <w:rFonts w:ascii="Calibri" w:hAnsi="Calibri" w:cs="Calibri"/>
+          <w:kern w:val="0"/>
+          <w:lang w:val="en"/>
+        </w:rPr>
+        <w:t>Path</w:t>
+      </w:r>
+      <w:r>
+        <w:rPr>
+          <w:rFonts w:ascii="Calibri" w:hAnsi="Calibri" w:cs="Calibri"/>
+          <w:kern w:val="0"/>
+          <w:lang w:val="en"/>
+        </w:rPr>
+        <w:t>Transition</w:t>
+      </w:r>
+      <w:proofErr w:type="spellEnd"/>
+      <w:r>
+        <w:rPr>
+          <w:rFonts w:ascii="Calibri" w:hAnsi="Calibri" w:cs="Calibri"/>
+          <w:kern w:val="0"/>
+          <w:lang w:val="en"/>
+        </w:rPr>
+        <w:t xml:space="preserve"> on threads status</w:t>
+      </w:r>
+      <w:r>
+        <w:rPr>
+          <w:rFonts w:ascii="Calibri" w:hAnsi="Calibri" w:cs="Calibri"/>
+          <w:kern w:val="0"/>
+          <w:lang w:val="en"/>
+        </w:rPr>
+        <w:t>).</w:t>
+      </w:r>
+    </w:p>
+    <w:p>
+      <w:pPr>
+        <w:autoSpaceDE w:val="0"/>
+        <w:autoSpaceDN w:val="0"/>
+        <w:adjustRightInd w:val="0"/>
+        <w:rPr>
+          <w:rFonts w:ascii="Calibri" w:hAnsi="Calibri" w:cs="Calibri"/>
+          <w:b/>
+          <w:bCs/>
+          <w:kern w:val="0"/>
+          <w:u w:val="single"/>
+          <w:lang w:val="en"/>
+        </w:rPr>
+      </w:pPr>
+      <w:r>
+        <w:rPr>
+          <w:rFonts w:ascii="Calibri" w:hAnsi="Calibri" w:cs="Calibri"/>
+          <w:b/>
+          <w:bCs/>
+          <w:kern w:val="0"/>
+          <w:u w:val="single"/>
+          <w:lang w:val="en"/>
+        </w:rPr>
+        <w:t>Note:</w:t>
+      </w:r>
+    </w:p>
+    <w:p>
+      <w:pPr>
+        <w:autoSpaceDE w:val="0"/>
+        <w:autoSpaceDN w:val="0"/>
+        <w:adjustRightInd w:val="0"/>
+        <w:rPr>
+          <w:rFonts w:ascii="Calibri" w:hAnsi="Calibri" w:cs="Calibri"/>
+          <w:kern w:val="0"/>
+          <w:lang w:val="en"/>
+        </w:rPr>
+      </w:pPr>
+      <w:r>
+        <w:rPr>
+          <w:rFonts w:ascii="Calibri" w:hAnsi="Calibri" w:cs="Calibri"/>
+          <w:kern w:val="0"/>
+          <w:lang w:val="en"/>
+        </w:rPr>
+        <w:t xml:space="preserve">in the results show, </w:t>
+      </w:r>
+      <w:r>
+        <w:rPr>
+          <w:rFonts w:ascii="Calibri" w:hAnsi="Calibri" w:cs="Calibri" w:hint="cs"/>
+          <w:kern w:val="0"/>
+          <w:rtl/>
+          <w:lang w:val="en"/>
+        </w:rPr>
+        <w:t>t</w:t>
+      </w:r>
+      <w:r>
+        <w:rPr>
+          <w:rFonts w:ascii="Calibri" w:hAnsi="Calibri" w:cs="Calibri"/>
+          <w:kern w:val="0"/>
+          <w:lang w:val="en"/>
+        </w:rPr>
+        <w:t xml:space="preserve">he graph is displayed in multiples of 1000 </w:t>
+      </w:r>
+      <w:r>
+        <w:rPr>
+          <w:rFonts w:ascii="Calibri" w:hAnsi="Calibri" w:cs="Calibri"/>
+          <w:kern w:val="0"/>
+          <w:lang w:val="en"/>
+        </w:rPr>
+        <w:t>for the ticks.</w:t>
+      </w:r>
+    </w:p>
+    <w:p>
+      <w:pPr>
+        <w:autoSpaceDE w:val="0"/>
+        <w:autoSpaceDN w:val="0"/>
+        <w:adjustRightInd w:val="0"/>
+        <w:rPr>
+          <w:rFonts w:ascii="Calibri" w:hAnsi="Calibri" w:cs="Calibri"/>
+          <w:kern w:val="0"/>
+          <w:lang w:val="en"/>
+        </w:rPr>
+      </w:pPr>
+    </w:p>
+    <w:p>
+      <w:pPr>
+        <w:autoSpaceDE w:val="0"/>
+        <w:autoSpaceDN w:val="0"/>
+        <w:adjustRightInd w:val="0"/>
+        <w:rPr>
+          <w:rFonts w:ascii="Calibri" w:hAnsi="Calibri" w:cs="Calibri"/>
+          <w:b/>
+          <w:bCs/>
+          <w:kern w:val="0"/>
+          <w:u w:val="single"/>
+          <w:lang w:val="en"/>
+        </w:rPr>
+      </w:pPr>
+      <w:r>
+        <w:rPr>
+          <w:rFonts w:ascii="Calibri" w:hAnsi="Calibri" w:cs="Calibri"/>
+          <w:b/>
+          <w:bCs/>
+          <w:kern w:val="0"/>
+          <w:u w:val="single"/>
+          <w:lang w:val="en"/>
+        </w:rPr>
         <w:t>We chose to divide the project into 3 modules:</w:t>
       </w:r>
     </w:p>
@@ -222,68 +523,232 @@
           <w:kern w:val="0"/>
           <w:lang w:val="en"/>
         </w:rPr>
-        <w:t>1. systemEngine (contains all the logical implementation of the system), knows the dto module.</w:t>
-      </w:r>
-    </w:p>
-    <w:p>
-      <w:pPr>
-        <w:autoSpaceDE w:val="0"/>
-        <w:autoSpaceDN w:val="0"/>
-        <w:adjustRightInd w:val="0"/>
-        <w:rPr>
-          <w:rFonts w:ascii="Calibri" w:hAnsi="Calibri" w:cs="Calibri"/>
-          <w:kern w:val="0"/>
-          <w:lang w:val="en"/>
-        </w:rPr>
-      </w:pPr>
-      <w:r>
-        <w:rPr>
-          <w:rFonts w:ascii="Calibri" w:hAnsi="Calibri" w:cs="Calibri"/>
-          <w:kern w:val="0"/>
-          <w:lang w:val="en"/>
-        </w:rPr>
-        <w:t>2. ui-java-fx (the communication with the user), knows the dto module and the systemEngine module.</w:t>
-      </w:r>
-    </w:p>
-    <w:p>
-      <w:pPr>
-        <w:autoSpaceDE w:val="0"/>
-        <w:autoSpaceDN w:val="0"/>
-        <w:adjustRightInd w:val="0"/>
-        <w:rPr>
-          <w:rFonts w:ascii="Calibri" w:hAnsi="Calibri" w:cs="Calibri"/>
-          <w:kern w:val="0"/>
-          <w:lang w:val="en"/>
-        </w:rPr>
-      </w:pPr>
-      <w:r>
-        <w:rPr>
-          <w:rFonts w:ascii="Calibri" w:hAnsi="Calibri" w:cs="Calibri"/>
-          <w:kern w:val="0"/>
-          <w:lang w:val="en"/>
-        </w:rPr>
-        <w:t>3. dto (contains objects for transferring information between the ui and systemEngine), does not know any of the modules.</w:t>
-      </w:r>
-    </w:p>
-    <w:p>
-      <w:pPr>
-        <w:autoSpaceDE w:val="0"/>
-        <w:autoSpaceDN w:val="0"/>
-        <w:adjustRightInd w:val="0"/>
-        <w:rPr>
-          <w:rFonts w:ascii="Calibri" w:hAnsi="Calibri" w:cs="Calibri"/>
-          <w:kern w:val="0"/>
-          <w:lang w:val="en"/>
-        </w:rPr>
-      </w:pPr>
-    </w:p>
-    <w:p>
-      <w:pPr>
-        <w:autoSpaceDE w:val="0"/>
-        <w:autoSpaceDN w:val="0"/>
-        <w:adjustRightInd w:val="0"/>
-        <w:rPr>
-          <w:rFonts w:ascii="Calibri" w:hAnsi="Calibri" w:cs="Calibri"/>
+        <w:t xml:space="preserve">1. </w:t>
+      </w:r>
+      <w:proofErr w:type="spellStart"/>
+      <w:r>
+        <w:rPr>
+          <w:rFonts w:ascii="Calibri" w:hAnsi="Calibri" w:cs="Calibri"/>
+          <w:kern w:val="0"/>
+          <w:lang w:val="en"/>
+        </w:rPr>
+        <w:t>systemEngine</w:t>
+      </w:r>
+      <w:proofErr w:type="spellEnd"/>
+      <w:r>
+        <w:rPr>
+          <w:rFonts w:ascii="Calibri" w:hAnsi="Calibri" w:cs="Calibri"/>
+          <w:kern w:val="0"/>
+          <w:lang w:val="en"/>
+        </w:rPr>
+        <w:t xml:space="preserve"> (contains all the logical implementation of the system), knows the </w:t>
+      </w:r>
+      <w:proofErr w:type="spellStart"/>
+      <w:r>
+        <w:rPr>
+          <w:rFonts w:ascii="Calibri" w:hAnsi="Calibri" w:cs="Calibri"/>
+          <w:kern w:val="0"/>
+          <w:lang w:val="en"/>
+        </w:rPr>
+        <w:t>dto</w:t>
+      </w:r>
+      <w:proofErr w:type="spellEnd"/>
+      <w:r>
+        <w:rPr>
+          <w:rFonts w:ascii="Calibri" w:hAnsi="Calibri" w:cs="Calibri"/>
+          <w:kern w:val="0"/>
+          <w:lang w:val="en"/>
+        </w:rPr>
+        <w:t xml:space="preserve"> module.</w:t>
+      </w:r>
+    </w:p>
+    <w:p>
+      <w:pPr>
+        <w:autoSpaceDE w:val="0"/>
+        <w:autoSpaceDN w:val="0"/>
+        <w:adjustRightInd w:val="0"/>
+        <w:rPr>
+          <w:rFonts w:ascii="Calibri" w:hAnsi="Calibri" w:cs="Calibri"/>
+          <w:kern w:val="0"/>
+          <w:lang w:val="en"/>
+        </w:rPr>
+      </w:pPr>
+      <w:r>
+        <w:rPr>
+          <w:rFonts w:ascii="Calibri" w:hAnsi="Calibri" w:cs="Calibri"/>
+          <w:kern w:val="0"/>
+          <w:lang w:val="en"/>
+        </w:rPr>
+        <w:t xml:space="preserve">2. </w:t>
+      </w:r>
+      <w:proofErr w:type="spellStart"/>
+      <w:r>
+        <w:rPr>
+          <w:rFonts w:ascii="Calibri" w:hAnsi="Calibri" w:cs="Calibri"/>
+          <w:kern w:val="0"/>
+          <w:lang w:val="en"/>
+        </w:rPr>
+        <w:t>ui</w:t>
+      </w:r>
+      <w:proofErr w:type="spellEnd"/>
+      <w:r>
+        <w:rPr>
+          <w:rFonts w:ascii="Calibri" w:hAnsi="Calibri" w:cs="Calibri"/>
+          <w:kern w:val="0"/>
+          <w:lang w:val="en"/>
+        </w:rPr>
+        <w:t>-java-</w:t>
+      </w:r>
+      <w:proofErr w:type="spellStart"/>
+      <w:r>
+        <w:rPr>
+          <w:rFonts w:ascii="Calibri" w:hAnsi="Calibri" w:cs="Calibri"/>
+          <w:kern w:val="0"/>
+          <w:lang w:val="en"/>
+        </w:rPr>
+        <w:t>fx</w:t>
+      </w:r>
+      <w:proofErr w:type="spellEnd"/>
+      <w:r>
+        <w:rPr>
+          <w:rFonts w:ascii="Calibri" w:hAnsi="Calibri" w:cs="Calibri"/>
+          <w:kern w:val="0"/>
+          <w:lang w:val="en"/>
+        </w:rPr>
+        <w:t xml:space="preserve"> (the communication with the user), knows the </w:t>
+      </w:r>
+      <w:proofErr w:type="spellStart"/>
+      <w:r>
+        <w:rPr>
+          <w:rFonts w:ascii="Calibri" w:hAnsi="Calibri" w:cs="Calibri"/>
+          <w:kern w:val="0"/>
+          <w:lang w:val="en"/>
+        </w:rPr>
+        <w:t>dto</w:t>
+      </w:r>
+      <w:proofErr w:type="spellEnd"/>
+      <w:r>
+        <w:rPr>
+          <w:rFonts w:ascii="Calibri" w:hAnsi="Calibri" w:cs="Calibri"/>
+          <w:kern w:val="0"/>
+          <w:lang w:val="en"/>
+        </w:rPr>
+        <w:t xml:space="preserve"> module and the </w:t>
+      </w:r>
+      <w:proofErr w:type="spellStart"/>
+      <w:r>
+        <w:rPr>
+          <w:rFonts w:ascii="Calibri" w:hAnsi="Calibri" w:cs="Calibri"/>
+          <w:kern w:val="0"/>
+          <w:lang w:val="en"/>
+        </w:rPr>
+        <w:t>systemEngine</w:t>
+      </w:r>
+      <w:proofErr w:type="spellEnd"/>
+      <w:r>
+        <w:rPr>
+          <w:rFonts w:ascii="Calibri" w:hAnsi="Calibri" w:cs="Calibri"/>
+          <w:kern w:val="0"/>
+          <w:lang w:val="en"/>
+        </w:rPr>
+        <w:t xml:space="preserve"> module.</w:t>
+      </w:r>
+    </w:p>
+    <w:p>
+      <w:pPr>
+        <w:autoSpaceDE w:val="0"/>
+        <w:autoSpaceDN w:val="0"/>
+        <w:adjustRightInd w:val="0"/>
+        <w:rPr>
+          <w:rFonts w:ascii="Calibri" w:hAnsi="Calibri" w:cs="Calibri"/>
+          <w:kern w:val="0"/>
+          <w:lang w:val="en"/>
+        </w:rPr>
+      </w:pPr>
+      <w:r>
+        <w:rPr>
+          <w:rFonts w:ascii="Calibri" w:hAnsi="Calibri" w:cs="Calibri"/>
+          <w:kern w:val="0"/>
+          <w:lang w:val="en"/>
+        </w:rPr>
+        <w:t xml:space="preserve">3. </w:t>
+      </w:r>
+      <w:proofErr w:type="spellStart"/>
+      <w:r>
+        <w:rPr>
+          <w:rFonts w:ascii="Calibri" w:hAnsi="Calibri" w:cs="Calibri"/>
+          <w:kern w:val="0"/>
+          <w:lang w:val="en"/>
+        </w:rPr>
+        <w:t>dto</w:t>
+      </w:r>
+      <w:proofErr w:type="spellEnd"/>
+      <w:r>
+        <w:rPr>
+          <w:rFonts w:ascii="Calibri" w:hAnsi="Calibri" w:cs="Calibri"/>
+          <w:kern w:val="0"/>
+          <w:lang w:val="en"/>
+        </w:rPr>
+        <w:t xml:space="preserve"> (contains objects for transferring information between the </w:t>
+      </w:r>
+      <w:proofErr w:type="spellStart"/>
+      <w:r>
+        <w:rPr>
+          <w:rFonts w:ascii="Calibri" w:hAnsi="Calibri" w:cs="Calibri"/>
+          <w:kern w:val="0"/>
+          <w:lang w:val="en"/>
+        </w:rPr>
+        <w:t>ui</w:t>
+      </w:r>
+      <w:proofErr w:type="spellEnd"/>
+      <w:r>
+        <w:rPr>
+          <w:rFonts w:ascii="Calibri" w:hAnsi="Calibri" w:cs="Calibri"/>
+          <w:kern w:val="0"/>
+          <w:lang w:val="en"/>
+        </w:rPr>
+        <w:t xml:space="preserve"> and </w:t>
+      </w:r>
+      <w:proofErr w:type="spellStart"/>
+      <w:r>
+        <w:rPr>
+          <w:rFonts w:ascii="Calibri" w:hAnsi="Calibri" w:cs="Calibri"/>
+          <w:kern w:val="0"/>
+          <w:lang w:val="en"/>
+        </w:rPr>
+        <w:t>systemEngine</w:t>
+      </w:r>
+      <w:proofErr w:type="spellEnd"/>
+      <w:r>
+        <w:rPr>
+          <w:rFonts w:ascii="Calibri" w:hAnsi="Calibri" w:cs="Calibri"/>
+          <w:kern w:val="0"/>
+          <w:lang w:val="en"/>
+        </w:rPr>
+        <w:t>), does not know any of the modules.</w:t>
+      </w:r>
+    </w:p>
+    <w:p>
+      <w:pPr>
+        <w:autoSpaceDE w:val="0"/>
+        <w:autoSpaceDN w:val="0"/>
+        <w:adjustRightInd w:val="0"/>
+        <w:rPr>
+          <w:rFonts w:ascii="Calibri" w:hAnsi="Calibri" w:cs="Calibri"/>
+          <w:kern w:val="0"/>
+          <w:lang w:val="en"/>
+        </w:rPr>
+      </w:pPr>
+    </w:p>
+    <w:p>
+      <w:pPr>
+        <w:autoSpaceDE w:val="0"/>
+        <w:autoSpaceDN w:val="0"/>
+        <w:adjustRightInd w:val="0"/>
+        <w:rPr>
+          <w:rFonts w:ascii="Calibri" w:hAnsi="Calibri" w:cs="Calibri"/>
+          <w:b/>
+          <w:bCs/>
           <w:kern w:val="0"/>
           <w:u w:val="single"/>
           <w:lang w:val="en"/>
@@ -292,31 +757,75 @@
       <w:r>
         <w:rPr>
           <w:rFonts w:ascii="Calibri" w:hAnsi="Calibri" w:cs="Calibri"/>
+          <w:b/>
+          <w:bCs/>
           <w:kern w:val="0"/>
           <w:u w:val="single"/>
           <w:lang w:val="en"/>
         </w:rPr>
-        <w:t>A brief explanation of the systemEngine module hierarchy:</w:t>
-      </w:r>
-    </w:p>
-    <w:p>
-      <w:pPr>
-        <w:autoSpaceDE w:val="0"/>
-        <w:autoSpaceDN w:val="0"/>
-        <w:adjustRightInd w:val="0"/>
-        <w:rPr>
-          <w:rFonts w:ascii="Calibri" w:hAnsi="Calibri" w:cs="Calibri"/>
-          <w:kern w:val="0"/>
-          <w:lang w:val="en"/>
-        </w:rPr>
-      </w:pPr>
-      <w:r>
-        <w:rPr>
-          <w:rFonts w:ascii="Calibri" w:hAnsi="Calibri" w:cs="Calibri"/>
-          <w:kern w:val="0"/>
-          <w:lang w:val="en"/>
-        </w:rPr>
-        <w:t>- Contains an interface that wraps the entire logical part, and through which you can receive information (dto objects) and perform operations in the system. An implementation contains members for defining a world, and a list of world instances, which will be created during each simulation run.</w:t>
+        <w:t xml:space="preserve">A brief explanation of the </w:t>
+      </w:r>
+      <w:proofErr w:type="spellStart"/>
+      <w:r>
+        <w:rPr>
+          <w:rFonts w:ascii="Calibri" w:hAnsi="Calibri" w:cs="Calibri"/>
+          <w:b/>
+          <w:bCs/>
+          <w:kern w:val="0"/>
+          <w:u w:val="single"/>
+          <w:lang w:val="en"/>
+        </w:rPr>
+        <w:t>systemEngine</w:t>
+      </w:r>
+      <w:proofErr w:type="spellEnd"/>
+      <w:r>
+        <w:rPr>
+          <w:rFonts w:ascii="Calibri" w:hAnsi="Calibri" w:cs="Calibri"/>
+          <w:b/>
+          <w:bCs/>
+          <w:kern w:val="0"/>
+          <w:u w:val="single"/>
+          <w:lang w:val="en"/>
+        </w:rPr>
+        <w:t xml:space="preserve"> module hierarchy:</w:t>
+      </w:r>
+    </w:p>
+    <w:p>
+      <w:pPr>
+        <w:autoSpaceDE w:val="0"/>
+        <w:autoSpaceDN w:val="0"/>
+        <w:adjustRightInd w:val="0"/>
+        <w:rPr>
+          <w:rFonts w:ascii="Calibri" w:hAnsi="Calibri" w:cs="Calibri"/>
+          <w:kern w:val="0"/>
+          <w:lang w:val="en"/>
+        </w:rPr>
+      </w:pPr>
+      <w:r>
+        <w:rPr>
+          <w:rFonts w:ascii="Calibri" w:hAnsi="Calibri" w:cs="Calibri"/>
+          <w:kern w:val="0"/>
+          <w:lang w:val="en"/>
+        </w:rPr>
+        <w:t>- Contains an interface that wraps the entire logical part, and through which you can receive information (</w:t>
+      </w:r>
+      <w:proofErr w:type="spellStart"/>
+      <w:r>
+        <w:rPr>
+          <w:rFonts w:ascii="Calibri" w:hAnsi="Calibri" w:cs="Calibri"/>
+          <w:kern w:val="0"/>
+          <w:lang w:val="en"/>
+        </w:rPr>
+        <w:t>dto</w:t>
+      </w:r>
+      <w:proofErr w:type="spellEnd"/>
+      <w:r>
+        <w:rPr>
+          <w:rFonts w:ascii="Calibri" w:hAnsi="Calibri" w:cs="Calibri"/>
+          <w:kern w:val="0"/>
+          <w:lang w:val="en"/>
+        </w:rPr>
+        <w:t xml:space="preserve"> objects) and perform operations in the system. An implementation contains members for defining a world, and a list of world instances, which will be created during each simulation run.</w:t>
       </w:r>
     </w:p>
     <w:p>
@@ -356,7 +865,43 @@
           <w:kern w:val="0"/>
           <w:lang w:val="en"/>
         </w:rPr>
-        <w:t>- In addition, there are departments that are responsible for creating dto's according to the ui request.</w:t>
+        <w:t xml:space="preserve">- In addition, there are departments that are responsible for creating </w:t>
+      </w:r>
+      <w:proofErr w:type="spellStart"/>
+      <w:r>
+        <w:rPr>
+          <w:rFonts w:ascii="Calibri" w:hAnsi="Calibri" w:cs="Calibri"/>
+          <w:kern w:val="0"/>
+          <w:lang w:val="en"/>
+        </w:rPr>
+        <w:t>dto's</w:t>
+      </w:r>
+      <w:proofErr w:type="spellEnd"/>
+      <w:r>
+        <w:rPr>
+          <w:rFonts w:ascii="Calibri" w:hAnsi="Calibri" w:cs="Calibri"/>
+          <w:kern w:val="0"/>
+          <w:lang w:val="en"/>
+        </w:rPr>
+        <w:t xml:space="preserve"> according to the </w:t>
+      </w:r>
+      <w:proofErr w:type="spellStart"/>
+      <w:r>
+        <w:rPr>
+          <w:rFonts w:ascii="Calibri" w:hAnsi="Calibri" w:cs="Calibri"/>
+          <w:kern w:val="0"/>
+          <w:lang w:val="en"/>
+        </w:rPr>
+        <w:t>ui</w:t>
+      </w:r>
+      <w:proofErr w:type="spellEnd"/>
+      <w:r>
+        <w:rPr>
+          <w:rFonts w:ascii="Calibri" w:hAnsi="Calibri" w:cs="Calibri"/>
+          <w:kern w:val="0"/>
+          <w:lang w:val="en"/>
+        </w:rPr>
+        <w:t xml:space="preserve"> request.</w:t>
       </w:r>
     </w:p>
     <w:p>
@@ -398,6 +943,8 @@
         <w:adjustRightInd w:val="0"/>
         <w:rPr>
           <w:rFonts w:ascii="Calibri" w:hAnsi="Calibri" w:cs="Calibri"/>
+          <w:b/>
+          <w:bCs/>
           <w:kern w:val="0"/>
           <w:u w:val="single"/>
           <w:lang w:val="en"/>
@@ -406,31 +953,75 @@
       <w:r>
         <w:rPr>
           <w:rFonts w:ascii="Calibri" w:hAnsi="Calibri" w:cs="Calibri"/>
+          <w:b/>
+          <w:bCs/>
           <w:kern w:val="0"/>
           <w:u w:val="single"/>
           <w:lang w:val="en"/>
         </w:rPr>
-        <w:t>A brief explanation of the ui module hierarchy:</w:t>
-      </w:r>
-    </w:p>
-    <w:p>
-      <w:pPr>
-        <w:autoSpaceDE w:val="0"/>
-        <w:autoSpaceDN w:val="0"/>
-        <w:adjustRightInd w:val="0"/>
-        <w:rPr>
-          <w:rFonts w:ascii="Calibri" w:hAnsi="Calibri" w:cs="Calibri"/>
-          <w:kern w:val="0"/>
-          <w:lang w:val="en"/>
-        </w:rPr>
-      </w:pPr>
-      <w:r>
-        <w:rPr>
-          <w:rFonts w:ascii="Calibri" w:hAnsi="Calibri" w:cs="Calibri"/>
-          <w:kern w:val="0"/>
-          <w:lang w:val="en"/>
-        </w:rPr>
-        <w:t xml:space="preserve">- Contains the Main class, in which there is a call to the method of the Ui class, which contains an instance of the systemEngine </w:t>
+        <w:t xml:space="preserve">A brief explanation of the </w:t>
+      </w:r>
+      <w:proofErr w:type="spellStart"/>
+      <w:r>
+        <w:rPr>
+          <w:rFonts w:ascii="Calibri" w:hAnsi="Calibri" w:cs="Calibri"/>
+          <w:b/>
+          <w:bCs/>
+          <w:kern w:val="0"/>
+          <w:u w:val="single"/>
+          <w:lang w:val="en"/>
+        </w:rPr>
+        <w:t>ui</w:t>
+      </w:r>
+      <w:proofErr w:type="spellEnd"/>
+      <w:r>
+        <w:rPr>
+          <w:rFonts w:ascii="Calibri" w:hAnsi="Calibri" w:cs="Calibri"/>
+          <w:b/>
+          <w:bCs/>
+          <w:kern w:val="0"/>
+          <w:u w:val="single"/>
+          <w:lang w:val="en"/>
+        </w:rPr>
+        <w:t xml:space="preserve"> module hierarchy:</w:t>
+      </w:r>
+    </w:p>
+    <w:p>
+      <w:pPr>
+        <w:autoSpaceDE w:val="0"/>
+        <w:autoSpaceDN w:val="0"/>
+        <w:adjustRightInd w:val="0"/>
+        <w:rPr>
+          <w:rFonts w:ascii="Calibri" w:hAnsi="Calibri" w:cs="Calibri"/>
+          <w:kern w:val="0"/>
+          <w:lang w:val="en"/>
+        </w:rPr>
+      </w:pPr>
+      <w:r>
+        <w:rPr>
+          <w:rFonts w:ascii="Calibri" w:hAnsi="Calibri" w:cs="Calibri"/>
+          <w:kern w:val="0"/>
+          <w:lang w:val="en"/>
+        </w:rPr>
+        <w:t xml:space="preserve">- Contains the Main class, in which there is a call to the method of the Ui class, which contains an instance of the </w:t>
+      </w:r>
+      <w:proofErr w:type="spellStart"/>
+      <w:r>
+        <w:rPr>
+          <w:rFonts w:ascii="Calibri" w:hAnsi="Calibri" w:cs="Calibri"/>
+          <w:kern w:val="0"/>
+          <w:lang w:val="en"/>
+        </w:rPr>
+        <w:t>systemEngine</w:t>
+      </w:r>
+      <w:proofErr w:type="spellEnd"/>
+      <w:r>
+        <w:rPr>
+          <w:rFonts w:ascii="Calibri" w:hAnsi="Calibri" w:cs="Calibri"/>
+          <w:kern w:val="0"/>
+          <w:lang w:val="en"/>
+        </w:rPr>
+        <w:t xml:space="preserve"> </w:t>
       </w:r>
       <w:proofErr w:type="gramStart"/>
       <w:r>
@@ -462,27 +1053,41 @@
           <w:lang w:val="en"/>
         </w:rPr>
       </w:pPr>
-    </w:p>
-    <w:p>
-      <w:pPr>
-        <w:autoSpaceDE w:val="0"/>
-        <w:autoSpaceDN w:val="0"/>
-        <w:adjustRightInd w:val="0"/>
-        <w:rPr>
-          <w:rFonts w:ascii="Calibri" w:hAnsi="Calibri" w:cs="Calibri"/>
+      <w:r>
+        <w:rPr>
+          <w:rFonts w:ascii="Calibri" w:hAnsi="Calibri" w:cs="Calibri"/>
+          <w:b/>
+          <w:bCs/>
           <w:kern w:val="0"/>
           <w:u w:val="single"/>
           <w:lang w:val="en"/>
         </w:rPr>
-      </w:pPr>
-      <w:r>
-        <w:rPr>
-          <w:rFonts w:ascii="Calibri" w:hAnsi="Calibri" w:cs="Calibri"/>
+        <w:lastRenderedPageBreak/>
+        <w:t xml:space="preserve">A brief explanation of the hierarchy of the </w:t>
+      </w:r>
+      <w:proofErr w:type="spellStart"/>
+      <w:r>
+        <w:rPr>
+          <w:rFonts w:ascii="Calibri" w:hAnsi="Calibri" w:cs="Calibri"/>
+          <w:b/>
+          <w:bCs/>
           <w:kern w:val="0"/>
           <w:u w:val="single"/>
           <w:lang w:val="en"/>
         </w:rPr>
-        <w:t>A brief explanation of the hierarchy of the dto module:</w:t>
+        <w:t>dto</w:t>
+      </w:r>
+      <w:proofErr w:type="spellEnd"/>
+      <w:r>
+        <w:rPr>
+          <w:rFonts w:ascii="Calibri" w:hAnsi="Calibri" w:cs="Calibri"/>
+          <w:b/>
+          <w:bCs/>
+          <w:kern w:val="0"/>
+          <w:u w:val="single"/>
+          <w:lang w:val="en"/>
+        </w:rPr>
+        <w:t xml:space="preserve"> module:</w:t>
       </w:r>
     </w:p>
     <w:p>
@@ -522,29 +1127,86 @@
           <w:kern w:val="0"/>
           <w:lang w:val="en"/>
         </w:rPr>
-        <w:t>- Contains various dtos that are adapted to the type of information desired to be transferred (from the ui to systemEngine and vice versa).</w:t>
-      </w:r>
-    </w:p>
-    <w:p>
-      <w:pPr>
-        <w:rPr>
-          <w:lang w:val="en"/>
-        </w:rPr>
-      </w:pPr>
-    </w:p>
-    <w:p>
-      <w:pPr>
-        <w:bidi/>
-      </w:pPr>
+        <w:t xml:space="preserve">- Contains various </w:t>
+      </w:r>
+      <w:proofErr w:type="spellStart"/>
+      <w:r>
+        <w:rPr>
+          <w:rFonts w:ascii="Calibri" w:hAnsi="Calibri" w:cs="Calibri"/>
+          <w:kern w:val="0"/>
+          <w:lang w:val="en"/>
+        </w:rPr>
+        <w:t>dtos</w:t>
+      </w:r>
+      <w:proofErr w:type="spellEnd"/>
+      <w:r>
+        <w:rPr>
+          <w:rFonts w:ascii="Calibri" w:hAnsi="Calibri" w:cs="Calibri"/>
+          <w:kern w:val="0"/>
+          <w:lang w:val="en"/>
+        </w:rPr>
+        <w:t xml:space="preserve"> that are adapted to the type of information desired to be transferred (from the </w:t>
+      </w:r>
+      <w:proofErr w:type="spellStart"/>
+      <w:r>
+        <w:rPr>
+          <w:rFonts w:ascii="Calibri" w:hAnsi="Calibri" w:cs="Calibri"/>
+          <w:kern w:val="0"/>
+          <w:lang w:val="en"/>
+        </w:rPr>
+        <w:t>ui</w:t>
+      </w:r>
+      <w:proofErr w:type="spellEnd"/>
+      <w:r>
+        <w:rPr>
+          <w:rFonts w:ascii="Calibri" w:hAnsi="Calibri" w:cs="Calibri"/>
+          <w:kern w:val="0"/>
+          <w:lang w:val="en"/>
+        </w:rPr>
+        <w:t xml:space="preserve"> to </w:t>
+      </w:r>
+      <w:proofErr w:type="spellStart"/>
+      <w:r>
+        <w:rPr>
+          <w:rFonts w:ascii="Calibri" w:hAnsi="Calibri" w:cs="Calibri"/>
+          <w:kern w:val="0"/>
+          <w:lang w:val="en"/>
+        </w:rPr>
+        <w:t>systemEngine</w:t>
+      </w:r>
+      <w:proofErr w:type="spellEnd"/>
+      <w:r>
+        <w:rPr>
+          <w:rFonts w:ascii="Calibri" w:hAnsi="Calibri" w:cs="Calibri"/>
+          <w:kern w:val="0"/>
+          <w:lang w:val="en"/>
+        </w:rPr>
+        <w:t xml:space="preserve"> and vice versa).</w:t>
+      </w:r>
+    </w:p>
+    <w:p>
+      <w:pPr>
+        <w:rPr>
+          <w:lang w:val="en"/>
+        </w:rPr>
+      </w:pPr>
+    </w:p>
+    <w:p>
+      <w:pPr>
+        <w:rPr>
+          <w:lang w:val="en"/>
+        </w:rPr>
+      </w:pPr>
+    </w:p>
+    <w:p>
       <w:r>
         <w:rPr>
           <w:noProof/>
         </w:rPr>
-        <w:lastRenderedPageBreak/>
         <w:drawing>
-          <wp:inline distT="0" distB="0" distL="0" distR="0" wp14:anchorId="42B98B0C" wp14:editId="631832C2">
-            <wp:extent cx="6696185" cy="9091846"/>
-            <wp:effectExtent l="0" t="0" r="0" b="1905"/>
+          <wp:inline distT="0" distB="0" distL="0" distR="0" wp14:anchorId="42B98B0C" wp14:editId="41CD25FE">
+            <wp:extent cx="4802573" cy="6635115"/>
+            <wp:effectExtent l="0" t="0" r="0" b="0"/>
             <wp:docPr id="2114872468" name="Picture 2"/>
             <wp:cNvGraphicFramePr>
               <a:graphicFrameLocks xmlns:a="http://schemas.openxmlformats.org/drawingml/2006/main" noChangeAspect="1"/>
@@ -570,7 +1232,7 @@
                   <pic:spPr bwMode="auto">
                     <a:xfrm>
                       <a:off x="0" y="0"/>
-                      <a:ext cx="6721524" cy="9126251"/>
+                      <a:ext cx="4859902" cy="6714319"/>
                     </a:xfrm>
                     <a:prstGeom prst="rect">
                       <a:avLst/>

</xml_diff>